<commit_message>
Updated Portfolio with new files and changes
</commit_message>
<xml_diff>
--- a/assets/pdf/SrujanResume.docx
+++ b/assets/pdf/SrujanResume.docx
@@ -100,19 +100,8 @@
             <w:sz w:val="20"/>
             <w:szCs w:val="20"/>
           </w:rPr>
-          <w:t>linkedin.com/in/</w:t>
+          <w:t>LinkedIn</w:t>
         </w:r>
-        <w:proofErr w:type="spellStart"/>
-        <w:r>
-          <w:rPr>
-            <w:rStyle w:val="Hyperlink"/>
-            <w:rFonts w:hint="cs"/>
-            <w:sz w:val="20"/>
-            <w:szCs w:val="20"/>
-          </w:rPr>
-          <w:t>SrujanShetty</w:t>
-        </w:r>
-        <w:proofErr w:type="spellEnd"/>
       </w:hyperlink>
       <w:r>
         <w:rPr>
@@ -126,31 +115,43 @@
         <w:r>
           <w:rPr>
             <w:rStyle w:val="Hyperlink"/>
-            <w:rFonts w:hint="cs"/>
             <w:sz w:val="20"/>
             <w:szCs w:val="20"/>
           </w:rPr>
-          <w:t>github.com/</w:t>
+          <w:t>GitHub</w:t>
         </w:r>
-        <w:proofErr w:type="spellStart"/>
+      </w:hyperlink>
+      <w:r>
+        <w:rPr>
+          <w:rFonts w:hint="cs"/>
+          <w:sz w:val="20"/>
+          <w:szCs w:val="20"/>
+        </w:rPr>
+        <w:t xml:space="preserve"> |</w:t>
+      </w:r>
+      <w:r>
+        <w:rPr>
+          <w:sz w:val="20"/>
+          <w:szCs w:val="20"/>
+        </w:rPr>
+        <w:t xml:space="preserve"> </w:t>
+      </w:r>
+      <w:hyperlink r:id="rId14" w:history="1">
         <w:r>
           <w:rPr>
             <w:rStyle w:val="Hyperlink"/>
-            <w:rFonts w:hint="cs"/>
             <w:sz w:val="20"/>
             <w:szCs w:val="20"/>
           </w:rPr>
-          <w:t>SrujanSShetty</w:t>
+          <w:t>Portfolio</w:t>
         </w:r>
-        <w:proofErr w:type="spellEnd"/>
       </w:hyperlink>
       <w:r>
         <w:rPr>
-          <w:rFonts w:hint="cs"/>
           <w:sz w:val="20"/>
           <w:szCs w:val="20"/>
         </w:rPr>
-        <w:t xml:space="preserve"> |</w:t>
+        <w:t xml:space="preserve"> </w:t>
       </w:r>
     </w:p>
     <w:p>
@@ -933,7 +934,7 @@
         </w:rPr>
         <w:t xml:space="preserve"> </w:t>
       </w:r>
-      <w:hyperlink r:id="rId14" w:history="1">
+      <w:hyperlink r:id="rId15" w:history="1">
         <w:r>
           <w:rPr>
             <w:rStyle w:val="Hyperlink"/>
@@ -4240,6 +4241,24 @@
 </file>
 
 <file path=customXml/item1.xml><?xml version="1.0" encoding="utf-8"?>
+<s:customData xmlns="http://www.wps.cn/officeDocument/2013/wpsCustomData" xmlns:s="http://www.wps.cn/officeDocument/2013/wpsCustomData">
+  <customSectProps/>
+  <customShpExts>
+    <customShpInfo spid="_x0000_s1027"/>
+    <customShpInfo spid="_x0000_s1026"/>
+    <customShpInfo spid="_x0000_s1029"/>
+    <customShpInfo spid="_x0000_s1028"/>
+    <customShpInfo spid="_x0000_s1030"/>
+    <customShpInfo spid="_x0000_s1032"/>
+    <customShpInfo spid="_x0000_s1031"/>
+    <customShpInfo spid="_x0000_s1033"/>
+    <customShpInfo spid="_x0000_s1035"/>
+    <customShpInfo spid="_x0000_s1034"/>
+  </customShpExts>
+</s:customData>
+</file>
+
+<file path=customXml/item2.xml><?xml version="1.0" encoding="utf-8"?>
 <ct:contentTypeSchema xmlns:ct="http://schemas.microsoft.com/office/2006/metadata/contentType" xmlns:ma="http://schemas.microsoft.com/office/2006/metadata/properties/metaAttributes" ct:_="" ma:_="" ma:contentTypeName="Document" ma:contentTypeID="0x010100D59A0D521D1895439B18F792E6C652A6" ma:contentTypeVersion="8" ma:contentTypeDescription="Create a new document." ma:contentTypeScope="" ma:versionID="26345861fa91777bd177ba080cc847cb">
   <xsd:schema xmlns:xsd="http://www.w3.org/2001/XMLSchema" xmlns:xs="http://www.w3.org/2001/XMLSchema" xmlns:p="http://schemas.microsoft.com/office/2006/metadata/properties" xmlns:ns3="7434f373-cc9a-4f6e-be76-c0675b8f9cc1" xmlns:ns4="158ccf70-1054-4849-ba5b-b0f87f9b3b1b" targetNamespace="http://schemas.microsoft.com/office/2006/metadata/properties" ma:root="true" ma:fieldsID="8912d66b0e87a664e5346bb3eb19e733" ns3:_="" ns4:_="">
     <xsd:import namespace="7434f373-cc9a-4f6e-be76-c0675b8f9cc1"/>
@@ -4428,33 +4447,7 @@
 </ct:contentTypeSchema>
 </file>
 
-<file path=customXml/item2.xml><?xml version="1.0" encoding="utf-8"?>
-<s:customData xmlns="http://www.wps.cn/officeDocument/2013/wpsCustomData" xmlns:s="http://www.wps.cn/officeDocument/2013/wpsCustomData">
-  <customSectProps/>
-  <customShpExts>
-    <customShpInfo spid="_x0000_s1027"/>
-    <customShpInfo spid="_x0000_s1026"/>
-    <customShpInfo spid="_x0000_s1029"/>
-    <customShpInfo spid="_x0000_s1028"/>
-    <customShpInfo spid="_x0000_s1030"/>
-    <customShpInfo spid="_x0000_s1032"/>
-    <customShpInfo spid="_x0000_s1031"/>
-    <customShpInfo spid="_x0000_s1033"/>
-    <customShpInfo spid="_x0000_s1035"/>
-    <customShpInfo spid="_x0000_s1034"/>
-  </customShpExts>
-</s:customData>
-</file>
-
 <file path=customXml/item3.xml><?xml version="1.0" encoding="utf-8"?>
-<p:properties xmlns:p="http://schemas.microsoft.com/office/2006/metadata/properties" xmlns:xsi="http://www.w3.org/2001/XMLSchema-instance" xmlns:pc="http://schemas.microsoft.com/office/infopath/2007/PartnerControls">
-  <documentManagement>
-    <_activity xmlns="7434f373-cc9a-4f6e-be76-c0675b8f9cc1" xsi:nil="true"/>
-  </documentManagement>
-</p:properties>
-</file>
-
-<file path=customXml/item4.xml><?xml version="1.0" encoding="utf-8"?>
 <?mso-contentType ?>
 <FormTemplates xmlns="http://schemas.microsoft.com/sharepoint/v3/contenttype/forms">
   <Display>DocumentLibraryForm</Display>
@@ -4463,7 +4456,23 @@
 </FormTemplates>
 </file>
 
+<file path=customXml/item4.xml><?xml version="1.0" encoding="utf-8"?>
+<p:properties xmlns:p="http://schemas.microsoft.com/office/2006/metadata/properties" xmlns:xsi="http://www.w3.org/2001/XMLSchema-instance" xmlns:pc="http://schemas.microsoft.com/office/infopath/2007/PartnerControls">
+  <documentManagement>
+    <_activity xmlns="7434f373-cc9a-4f6e-be76-c0675b8f9cc1" xsi:nil="true"/>
+  </documentManagement>
+</p:properties>
+</file>
+
 <file path=customXml/itemProps1.xml><?xml version="1.0" encoding="utf-8"?>
+<ds:datastoreItem xmlns:ds="http://schemas.openxmlformats.org/officeDocument/2006/customXml" ds:itemID="{B1977F7D-205B-4081-913C-38D41E755F92}">
+  <ds:schemaRefs>
+    <ds:schemaRef ds:uri="http://www.wps.cn/officeDocument/2013/wpsCustomData"/>
+  </ds:schemaRefs>
+</ds:datastoreItem>
+</file>
+
+<file path=customXml/itemProps2.xml><?xml version="1.0" encoding="utf-8"?>
 <ds:datastoreItem xmlns:ds="http://schemas.openxmlformats.org/officeDocument/2006/customXml" ds:itemID="{9814D22D-6B56-4E04-957F-25321F604609}">
   <ds:schemaRefs>
     <ds:schemaRef ds:uri="http://schemas.microsoft.com/office/2006/metadata/contentType"/>
@@ -4482,15 +4491,15 @@
 </ds:datastoreItem>
 </file>
 
-<file path=customXml/itemProps2.xml><?xml version="1.0" encoding="utf-8"?>
-<ds:datastoreItem xmlns:ds="http://schemas.openxmlformats.org/officeDocument/2006/customXml" ds:itemID="{B1977F7D-205B-4081-913C-38D41E755F92}">
+<file path=customXml/itemProps3.xml><?xml version="1.0" encoding="utf-8"?>
+<ds:datastoreItem xmlns:ds="http://schemas.openxmlformats.org/officeDocument/2006/customXml" ds:itemID="{F686A812-9DAD-466F-8EA3-C610A859B5F7}">
   <ds:schemaRefs>
-    <ds:schemaRef ds:uri="http://www.wps.cn/officeDocument/2013/wpsCustomData"/>
+    <ds:schemaRef ds:uri="http://schemas.microsoft.com/sharepoint/v3/contenttype/forms"/>
   </ds:schemaRefs>
 </ds:datastoreItem>
 </file>
 
-<file path=customXml/itemProps3.xml><?xml version="1.0" encoding="utf-8"?>
+<file path=customXml/itemProps4.xml><?xml version="1.0" encoding="utf-8"?>
 <ds:datastoreItem xmlns:ds="http://schemas.openxmlformats.org/officeDocument/2006/customXml" ds:itemID="{B87B5677-B96F-4CF4-9FCF-62C7CA0DD365}">
   <ds:schemaRefs>
     <ds:schemaRef ds:uri="http://schemas.microsoft.com/office/2006/metadata/properties"/>
@@ -4498,12 +4507,4 @@
     <ds:schemaRef ds:uri="7434f373-cc9a-4f6e-be76-c0675b8f9cc1"/>
   </ds:schemaRefs>
 </ds:datastoreItem>
-</file>
-
-<file path=customXml/itemProps4.xml><?xml version="1.0" encoding="utf-8"?>
-<ds:datastoreItem xmlns:ds="http://schemas.openxmlformats.org/officeDocument/2006/customXml" ds:itemID="{F686A812-9DAD-466F-8EA3-C610A859B5F7}">
-  <ds:schemaRefs>
-    <ds:schemaRef ds:uri="http://schemas.microsoft.com/sharepoint/v3/contenttype/forms"/>
-  </ds:schemaRefs>
-</ds:datastoreItem>
 </file>
</xml_diff>